<commit_message>
change db 1 lab, add opd 4 lab
</commit_message>
<xml_diff>
--- a/DataBases/lab1/ReportLab1.docx
+++ b/DataBases/lab1/ReportLab1.docx
@@ -1808,15 +1808,7 @@
           <w:szCs w:val="28"/>
           <w:lang w:val="en-US"/>
         </w:rPr>
-        <w:t xml:space="preserve">, </w:t>
-      </w:r>
-      <w:r>
-        <w:rPr>
-          <w:sz w:val="28"/>
-          <w:szCs w:val="28"/>
-          <w:lang w:val="en-US"/>
-        </w:rPr>
-        <w:t>reaction</w:t>
+        <w:t>, reaction</w:t>
       </w:r>
     </w:p>
     <w:p>
@@ -2205,10 +2197,7 @@
         <w:t>ество (обобщение для людей и динозавров)</w:t>
       </w:r>
       <w:r>
-        <w:t>)</w:t>
-      </w:r>
-      <w:r>
-        <w:t xml:space="preserve">: </w:t>
+        <w:t xml:space="preserve">): </w:t>
       </w:r>
       <w:r>
         <w:rPr>
@@ -2299,13 +2288,7 @@
         <w:rPr>
           <w:lang w:val="en-US"/>
         </w:rPr>
-        <w:t>)</w:t>
-      </w:r>
-      <w:r>
-        <w:rPr>
-          <w:lang w:val="en-US"/>
-        </w:rPr>
-        <w:t xml:space="preserve">: id, </w:t>
+        <w:t xml:space="preserve">): id, </w:t>
       </w:r>
       <w:proofErr w:type="spellStart"/>
       <w:r>
@@ -2338,13 +2321,7 @@
         <w:rPr>
           <w:lang w:val="en-US"/>
         </w:rPr>
-        <w:t>Events</w:t>
-      </w:r>
-      <w:r>
-        <w:rPr>
-          <w:lang w:val="en-US"/>
-        </w:rPr>
-        <w:t xml:space="preserve"> (</w:t>
+        <w:t>Events (</w:t>
       </w:r>
       <w:r>
         <w:t>события</w:t>
@@ -2353,13 +2330,7 @@
         <w:rPr>
           <w:lang w:val="en-US"/>
         </w:rPr>
-        <w:t>)</w:t>
-      </w:r>
-      <w:r>
-        <w:rPr>
-          <w:lang w:val="en-US"/>
-        </w:rPr>
-        <w:t xml:space="preserve">: id, date, </w:t>
+        <w:t xml:space="preserve">): id, date, </w:t>
       </w:r>
       <w:proofErr w:type="spellStart"/>
       <w:r>
@@ -2559,13 +2530,7 @@
         <w:rPr>
           <w:lang w:val="en-US"/>
         </w:rPr>
-        <w:t>)</w:t>
-      </w:r>
-      <w:r>
-        <w:rPr>
-          <w:lang w:val="en-US"/>
-        </w:rPr>
-        <w:t xml:space="preserve">: </w:t>
+        <w:t xml:space="preserve">): </w:t>
       </w:r>
       <w:proofErr w:type="spellStart"/>
       <w:r>
@@ -2638,13 +2603,7 @@
         <w:rPr>
           <w:lang w:val="en-US"/>
         </w:rPr>
-        <w:t>)</w:t>
-      </w:r>
-      <w:r>
-        <w:rPr>
-          <w:lang w:val="en-US"/>
-        </w:rPr>
-        <w:t xml:space="preserve">: </w:t>
+        <w:t xml:space="preserve">): </w:t>
       </w:r>
       <w:proofErr w:type="spellStart"/>
       <w:r>
@@ -2719,10 +2678,7 @@
         <w:t>события</w:t>
       </w:r>
       <w:r>
-        <w:t>)</w:t>
-      </w:r>
-      <w:r>
-        <w:t xml:space="preserve">: </w:t>
+        <w:t xml:space="preserve">): </w:t>
       </w:r>
       <w:r>
         <w:rPr>
@@ -2845,10 +2801,7 @@
         <w:t>событий</w:t>
       </w:r>
       <w:r>
-        <w:t>)</w:t>
-      </w:r>
-      <w:r>
-        <w:t xml:space="preserve">: </w:t>
+        <w:t xml:space="preserve">): </w:t>
       </w:r>
       <w:r>
         <w:rPr>
@@ -3007,10 +2960,7 @@
         <w:t>локации</w:t>
       </w:r>
       <w:r>
-        <w:t>)</w:t>
-      </w:r>
-      <w:r>
-        <w:t xml:space="preserve">: </w:t>
+        <w:t xml:space="preserve">): </w:t>
       </w:r>
       <w:r>
         <w:rPr>
@@ -3148,10 +3098,7 @@
         <w:t xml:space="preserve"> и какую роль играет</w:t>
       </w:r>
       <w:r>
-        <w:t>)</w:t>
-      </w:r>
-      <w:r>
-        <w:t xml:space="preserve">: </w:t>
+        <w:t xml:space="preserve">): </w:t>
       </w:r>
       <w:r>
         <w:rPr>
@@ -3287,10 +3234,10 @@
           <w:noProof/>
         </w:rPr>
         <w:drawing>
-          <wp:inline distT="0" distB="0" distL="0" distR="0" wp14:anchorId="4444101A" wp14:editId="2AA2201A">
-            <wp:extent cx="6648450" cy="2832100"/>
-            <wp:effectExtent l="0" t="0" r="0" b="6350"/>
-            <wp:docPr id="754777412" name="Рисунок 2"/>
+          <wp:inline distT="0" distB="0" distL="0" distR="0" wp14:anchorId="4271032F" wp14:editId="568724F0">
+            <wp:extent cx="6648450" cy="2827655"/>
+            <wp:effectExtent l="0" t="0" r="0" b="0"/>
+            <wp:docPr id="589760985" name="Рисунок 1"/>
             <wp:cNvGraphicFramePr>
               <a:graphicFrameLocks xmlns:a="http://schemas.openxmlformats.org/drawingml/2006/main" noChangeAspect="1"/>
             </wp:cNvGraphicFramePr>
@@ -3298,7 +3245,7 @@
               <a:graphicData uri="http://schemas.openxmlformats.org/drawingml/2006/picture">
                 <pic:pic xmlns:pic="http://schemas.openxmlformats.org/drawingml/2006/picture">
                   <pic:nvPicPr>
-                    <pic:cNvPr id="754777412" name="Рисунок 754777412"/>
+                    <pic:cNvPr id="589760985" name=""/>
                     <pic:cNvPicPr/>
                   </pic:nvPicPr>
                   <pic:blipFill>
@@ -3316,7 +3263,7 @@
                   <pic:spPr>
                     <a:xfrm>
                       <a:off x="0" y="0"/>
-                      <a:ext cx="6648450" cy="2832100"/>
+                      <a:ext cx="6648450" cy="2827655"/>
                     </a:xfrm>
                     <a:prstGeom prst="rect">
                       <a:avLst/>
@@ -4575,13 +4522,15 @@
           <w:rFonts w:ascii="Lucida Console" w:hAnsi="Lucida Console"/>
           <w:color w:val="24292E"/>
           <w:shd w:val="clear" w:color="auto" w:fill="FFFFFF"/>
-        </w:rPr>
-      </w:pPr>
-      <w:r>
-        <w:rPr>
-          <w:rFonts w:ascii="Lucida Console" w:hAnsi="Lucida Console"/>
-          <w:color w:val="24292E"/>
-          <w:shd w:val="clear" w:color="auto" w:fill="FFFFFF"/>
+          <w:lang w:val="en-US"/>
+        </w:rPr>
+      </w:pPr>
+      <w:r>
+        <w:rPr>
+          <w:rFonts w:ascii="Lucida Console" w:hAnsi="Lucida Console"/>
+          <w:color w:val="24292E"/>
+          <w:shd w:val="clear" w:color="auto" w:fill="FFFFFF"/>
+          <w:lang w:val="en-US"/>
         </w:rPr>
         <w:t>);</w:t>
       </w:r>
@@ -4593,6 +4542,7 @@
           <w:rFonts w:ascii="Lucida Console" w:hAnsi="Lucida Console"/>
           <w:color w:val="24292E"/>
           <w:shd w:val="clear" w:color="auto" w:fill="FFFFFF"/>
+          <w:lang w:val="en-US"/>
         </w:rPr>
       </w:pPr>
     </w:p>
@@ -4703,6 +4653,7 @@
           <w:rFonts w:ascii="Lucida Console" w:hAnsi="Lucida Console"/>
           <w:color w:val="24292E"/>
           <w:shd w:val="clear" w:color="auto" w:fill="FFFFFF"/>
+          <w:lang w:val="en-US"/>
         </w:rPr>
         <w:t>terrain_type</w:t>
       </w:r>
@@ -4712,6 +4663,7 @@
           <w:rFonts w:ascii="Lucida Console" w:hAnsi="Lucida Console"/>
           <w:color w:val="24292E"/>
           <w:shd w:val="clear" w:color="auto" w:fill="FFFFFF"/>
+          <w:lang w:val="en-US"/>
         </w:rPr>
         <w:t xml:space="preserve"> </w:t>
       </w:r>
@@ -4720,6 +4672,7 @@
         <w:rPr>
           <w:rFonts w:ascii="Lucida Console" w:hAnsi="Lucida Console"/>
           <w:color w:val="D73A49"/>
+          <w:lang w:val="en-US"/>
         </w:rPr>
         <w:t>VARCHAR</w:t>
       </w:r>
@@ -4728,6 +4681,7 @@
           <w:rFonts w:ascii="Lucida Console" w:hAnsi="Lucida Console"/>
           <w:color w:val="24292E"/>
           <w:shd w:val="clear" w:color="auto" w:fill="FFFFFF"/>
+          <w:lang w:val="en-US"/>
         </w:rPr>
         <w:t>(</w:t>
       </w:r>
@@ -4736,6 +4690,7 @@
         <w:rPr>
           <w:rFonts w:ascii="Lucida Console" w:hAnsi="Lucida Console"/>
           <w:color w:val="005CC5"/>
+          <w:lang w:val="en-US"/>
         </w:rPr>
         <w:t>100</w:t>
       </w:r>
@@ -4744,6 +4699,7 @@
           <w:rFonts w:ascii="Lucida Console" w:hAnsi="Lucida Console"/>
           <w:color w:val="24292E"/>
           <w:shd w:val="clear" w:color="auto" w:fill="FFFFFF"/>
+          <w:lang w:val="en-US"/>
         </w:rPr>
         <w:t xml:space="preserve">) </w:t>
       </w:r>
@@ -4751,6 +4707,7 @@
         <w:rPr>
           <w:rFonts w:ascii="Lucida Console" w:hAnsi="Lucida Console"/>
           <w:color w:val="D73A49"/>
+          <w:lang w:val="en-US"/>
         </w:rPr>
         <w:t>NOT</w:t>
       </w:r>
@@ -4759,6 +4716,7 @@
           <w:rFonts w:ascii="Lucida Console" w:hAnsi="Lucida Console"/>
           <w:color w:val="24292E"/>
           <w:shd w:val="clear" w:color="auto" w:fill="FFFFFF"/>
+          <w:lang w:val="en-US"/>
         </w:rPr>
         <w:t xml:space="preserve"> </w:t>
       </w:r>
@@ -4766,6 +4724,7 @@
         <w:rPr>
           <w:rFonts w:ascii="Lucida Console" w:hAnsi="Lucida Console"/>
           <w:color w:val="D73A49"/>
+          <w:lang w:val="en-US"/>
         </w:rPr>
         <w:t>NULL</w:t>
       </w:r>
@@ -4777,13 +4736,15 @@
           <w:rFonts w:ascii="Lucida Console" w:hAnsi="Lucida Console"/>
           <w:color w:val="24292E"/>
           <w:shd w:val="clear" w:color="auto" w:fill="FFFFFF"/>
-        </w:rPr>
-      </w:pPr>
-      <w:r>
-        <w:rPr>
-          <w:rFonts w:ascii="Lucida Console" w:hAnsi="Lucida Console"/>
-          <w:color w:val="24292E"/>
-          <w:shd w:val="clear" w:color="auto" w:fill="FFFFFF"/>
+          <w:lang w:val="en-US"/>
+        </w:rPr>
+      </w:pPr>
+      <w:r>
+        <w:rPr>
+          <w:rFonts w:ascii="Lucida Console" w:hAnsi="Lucida Console"/>
+          <w:color w:val="24292E"/>
+          <w:shd w:val="clear" w:color="auto" w:fill="FFFFFF"/>
+          <w:lang w:val="en-US"/>
         </w:rPr>
         <w:t>);</w:t>
       </w:r>
@@ -4795,6 +4756,7 @@
           <w:rFonts w:ascii="Lucida Console" w:hAnsi="Lucida Console"/>
           <w:color w:val="24292E"/>
           <w:shd w:val="clear" w:color="auto" w:fill="FFFFFF"/>
+          <w:lang w:val="en-US"/>
         </w:rPr>
       </w:pPr>
     </w:p>
@@ -5080,6 +5042,7 @@
           <w:rFonts w:ascii="Lucida Console" w:hAnsi="Lucida Console"/>
           <w:color w:val="24292E"/>
           <w:shd w:val="clear" w:color="auto" w:fill="FFFFFF"/>
+          <w:lang w:val="en-US"/>
         </w:rPr>
         <w:t xml:space="preserve">    </w:t>
       </w:r>
@@ -5097,6 +5060,7 @@
           <w:rFonts w:ascii="Lucida Console" w:hAnsi="Lucida Console"/>
           <w:color w:val="24292E"/>
           <w:shd w:val="clear" w:color="auto" w:fill="FFFFFF"/>
+          <w:lang w:val="en-US"/>
         </w:rPr>
         <w:t xml:space="preserve"> </w:t>
       </w:r>
@@ -5114,6 +5078,7 @@
           <w:rFonts w:ascii="Lucida Console" w:hAnsi="Lucida Console"/>
           <w:color w:val="24292E"/>
           <w:shd w:val="clear" w:color="auto" w:fill="FFFFFF"/>
+          <w:lang w:val="en-US"/>
         </w:rPr>
         <w:t>(</w:t>
       </w:r>
@@ -5122,6 +5087,7 @@
         <w:rPr>
           <w:rFonts w:ascii="Lucida Console" w:hAnsi="Lucida Console"/>
           <w:color w:val="005CC5"/>
+          <w:lang w:val="en-US"/>
         </w:rPr>
         <w:t>50</w:t>
       </w:r>
@@ -5130,6 +5096,7 @@
           <w:rFonts w:ascii="Lucida Console" w:hAnsi="Lucida Console"/>
           <w:color w:val="24292E"/>
           <w:shd w:val="clear" w:color="auto" w:fill="FFFFFF"/>
+          <w:lang w:val="en-US"/>
         </w:rPr>
         <w:t xml:space="preserve">) </w:t>
       </w:r>
@@ -5146,6 +5113,7 @@
           <w:rFonts w:ascii="Lucida Console" w:hAnsi="Lucida Console"/>
           <w:color w:val="24292E"/>
           <w:shd w:val="clear" w:color="auto" w:fill="FFFFFF"/>
+          <w:lang w:val="en-US"/>
         </w:rPr>
         <w:t xml:space="preserve"> (</w:t>
       </w:r>
@@ -5163,6 +5131,7 @@
           <w:rFonts w:ascii="Lucida Console" w:hAnsi="Lucida Console"/>
           <w:color w:val="24292E"/>
           <w:shd w:val="clear" w:color="auto" w:fill="FFFFFF"/>
+          <w:lang w:val="en-US"/>
         </w:rPr>
         <w:t xml:space="preserve"> </w:t>
       </w:r>
@@ -5179,6 +5148,7 @@
           <w:rFonts w:ascii="Lucida Console" w:hAnsi="Lucida Console"/>
           <w:color w:val="24292E"/>
           <w:shd w:val="clear" w:color="auto" w:fill="FFFFFF"/>
+          <w:lang w:val="en-US"/>
         </w:rPr>
         <w:t xml:space="preserve"> (</w:t>
       </w:r>
@@ -5186,14 +5156,46 @@
         <w:rPr>
           <w:rFonts w:ascii="Lucida Console" w:hAnsi="Lucida Console"/>
           <w:color w:val="032F62"/>
-        </w:rPr>
-        <w:t>'в процессе'</w:t>
-      </w:r>
-      <w:r>
-        <w:rPr>
-          <w:rFonts w:ascii="Lucida Console" w:hAnsi="Lucida Console"/>
-          <w:color w:val="24292E"/>
-          <w:shd w:val="clear" w:color="auto" w:fill="FFFFFF"/>
+          <w:lang w:val="en-US"/>
+        </w:rPr>
+        <w:t>'</w:t>
+      </w:r>
+      <w:r>
+        <w:rPr>
+          <w:rFonts w:ascii="Lucida Console" w:hAnsi="Lucida Console"/>
+          <w:color w:val="032F62"/>
+        </w:rPr>
+        <w:t>в</w:t>
+      </w:r>
+      <w:r>
+        <w:rPr>
+          <w:rFonts w:ascii="Lucida Console" w:hAnsi="Lucida Console"/>
+          <w:color w:val="032F62"/>
+          <w:lang w:val="en-US"/>
+        </w:rPr>
+        <w:t xml:space="preserve"> </w:t>
+      </w:r>
+      <w:r>
+        <w:rPr>
+          <w:rFonts w:ascii="Lucida Console" w:hAnsi="Lucida Console"/>
+          <w:color w:val="032F62"/>
+        </w:rPr>
+        <w:t>процессе</w:t>
+      </w:r>
+      <w:r>
+        <w:rPr>
+          <w:rFonts w:ascii="Lucida Console" w:hAnsi="Lucida Console"/>
+          <w:color w:val="032F62"/>
+          <w:lang w:val="en-US"/>
+        </w:rPr>
+        <w:t>'</w:t>
+      </w:r>
+      <w:r>
+        <w:rPr>
+          <w:rFonts w:ascii="Lucida Console" w:hAnsi="Lucida Console"/>
+          <w:color w:val="24292E"/>
+          <w:shd w:val="clear" w:color="auto" w:fill="FFFFFF"/>
+          <w:lang w:val="en-US"/>
         </w:rPr>
         <w:t xml:space="preserve">, </w:t>
       </w:r>
@@ -5201,14 +5203,31 @@
         <w:rPr>
           <w:rFonts w:ascii="Lucida Console" w:hAnsi="Lucida Console"/>
           <w:color w:val="032F62"/>
-        </w:rPr>
-        <w:t>'завершено'</w:t>
-      </w:r>
-      <w:r>
-        <w:rPr>
-          <w:rFonts w:ascii="Lucida Console" w:hAnsi="Lucida Console"/>
-          <w:color w:val="24292E"/>
-          <w:shd w:val="clear" w:color="auto" w:fill="FFFFFF"/>
+          <w:lang w:val="en-US"/>
+        </w:rPr>
+        <w:t>'</w:t>
+      </w:r>
+      <w:r>
+        <w:rPr>
+          <w:rFonts w:ascii="Lucida Console" w:hAnsi="Lucida Console"/>
+          <w:color w:val="032F62"/>
+        </w:rPr>
+        <w:t>завершено</w:t>
+      </w:r>
+      <w:r>
+        <w:rPr>
+          <w:rFonts w:ascii="Lucida Console" w:hAnsi="Lucida Console"/>
+          <w:color w:val="032F62"/>
+          <w:lang w:val="en-US"/>
+        </w:rPr>
+        <w:t>'</w:t>
+      </w:r>
+      <w:r>
+        <w:rPr>
+          <w:rFonts w:ascii="Lucida Console" w:hAnsi="Lucida Console"/>
+          <w:color w:val="24292E"/>
+          <w:shd w:val="clear" w:color="auto" w:fill="FFFFFF"/>
+          <w:lang w:val="en-US"/>
         </w:rPr>
         <w:t>))</w:t>
       </w:r>
@@ -5220,13 +5239,15 @@
           <w:rFonts w:ascii="Lucida Console" w:hAnsi="Lucida Console"/>
           <w:color w:val="24292E"/>
           <w:shd w:val="clear" w:color="auto" w:fill="FFFFFF"/>
-        </w:rPr>
-      </w:pPr>
-      <w:r>
-        <w:rPr>
-          <w:rFonts w:ascii="Lucida Console" w:hAnsi="Lucida Console"/>
-          <w:color w:val="24292E"/>
-          <w:shd w:val="clear" w:color="auto" w:fill="FFFFFF"/>
+          <w:lang w:val="en-US"/>
+        </w:rPr>
+      </w:pPr>
+      <w:r>
+        <w:rPr>
+          <w:rFonts w:ascii="Lucida Console" w:hAnsi="Lucida Console"/>
+          <w:color w:val="24292E"/>
+          <w:shd w:val="clear" w:color="auto" w:fill="FFFFFF"/>
+          <w:lang w:val="en-US"/>
         </w:rPr>
         <w:t>);</w:t>
       </w:r>
@@ -5238,6 +5259,7 @@
           <w:rFonts w:ascii="Lucida Console" w:hAnsi="Lucida Console"/>
           <w:color w:val="24292E"/>
           <w:shd w:val="clear" w:color="auto" w:fill="FFFFFF"/>
+          <w:lang w:val="en-US"/>
         </w:rPr>
       </w:pPr>
     </w:p>
@@ -5589,6 +5611,7 @@
           <w:rFonts w:ascii="Lucida Console" w:hAnsi="Lucida Console"/>
           <w:color w:val="24292E"/>
           <w:shd w:val="clear" w:color="auto" w:fill="FFFFFF"/>
+          <w:lang w:val="en-US"/>
         </w:rPr>
       </w:pPr>
       <w:r>
@@ -5606,6 +5629,7 @@
           <w:rFonts w:ascii="Lucida Console" w:hAnsi="Lucida Console"/>
           <w:color w:val="24292E"/>
           <w:shd w:val="clear" w:color="auto" w:fill="FFFFFF"/>
+          <w:lang w:val="en-US"/>
         </w:rPr>
         <w:t>end_time</w:t>
       </w:r>
@@ -5615,6 +5639,7 @@
           <w:rFonts w:ascii="Lucida Console" w:hAnsi="Lucida Console"/>
           <w:color w:val="24292E"/>
           <w:shd w:val="clear" w:color="auto" w:fill="FFFFFF"/>
+          <w:lang w:val="en-US"/>
         </w:rPr>
         <w:t xml:space="preserve"> </w:t>
       </w:r>
@@ -5622,6 +5647,7 @@
         <w:rPr>
           <w:rFonts w:ascii="Lucida Console" w:hAnsi="Lucida Console"/>
           <w:color w:val="D73A49"/>
+          <w:lang w:val="en-US"/>
         </w:rPr>
         <w:t>TIMESTAMP</w:t>
       </w:r>
@@ -5630,6 +5656,7 @@
           <w:rFonts w:ascii="Lucida Console" w:hAnsi="Lucida Console"/>
           <w:color w:val="24292E"/>
           <w:shd w:val="clear" w:color="auto" w:fill="FFFFFF"/>
+          <w:lang w:val="en-US"/>
         </w:rPr>
         <w:t xml:space="preserve"> </w:t>
       </w:r>
@@ -5637,6 +5664,7 @@
         <w:rPr>
           <w:rFonts w:ascii="Lucida Console" w:hAnsi="Lucida Console"/>
           <w:color w:val="D73A49"/>
+          <w:lang w:val="en-US"/>
         </w:rPr>
         <w:t>NULL</w:t>
       </w:r>
@@ -5645,6 +5673,7 @@
           <w:rFonts w:ascii="Lucida Console" w:hAnsi="Lucida Console"/>
           <w:color w:val="24292E"/>
           <w:shd w:val="clear" w:color="auto" w:fill="FFFFFF"/>
+          <w:lang w:val="en-US"/>
         </w:rPr>
         <w:t xml:space="preserve">, </w:t>
       </w:r>
@@ -5664,6 +5693,160 @@
           <w:rFonts w:ascii="Lucida Console" w:hAnsi="Lucida Console"/>
           <w:color w:val="24292E"/>
           <w:shd w:val="clear" w:color="auto" w:fill="FFFFFF"/>
+          <w:lang w:val="en-US"/>
+        </w:rPr>
+        <w:t xml:space="preserve">    activity TEXT </w:t>
+      </w:r>
+    </w:p>
+    <w:p>
+      <w:pPr>
+        <w:widowControl/>
+        <w:rPr>
+          <w:rFonts w:ascii="Lucida Console" w:hAnsi="Lucida Console"/>
+          <w:color w:val="24292E"/>
+          <w:shd w:val="clear" w:color="auto" w:fill="FFFFFF"/>
+          <w:lang w:val="en-US"/>
+        </w:rPr>
+      </w:pPr>
+      <w:r>
+        <w:rPr>
+          <w:rFonts w:ascii="Lucida Console" w:hAnsi="Lucida Console"/>
+          <w:color w:val="24292E"/>
+          <w:shd w:val="clear" w:color="auto" w:fill="FFFFFF"/>
+          <w:lang w:val="en-US"/>
+        </w:rPr>
+        <w:t>);</w:t>
+      </w:r>
+    </w:p>
+    <w:p>
+      <w:pPr>
+        <w:widowControl/>
+        <w:rPr>
+          <w:rFonts w:ascii="Lucida Console" w:hAnsi="Lucida Console"/>
+          <w:color w:val="24292E"/>
+          <w:shd w:val="clear" w:color="auto" w:fill="FFFFFF"/>
+          <w:lang w:val="en-US"/>
+        </w:rPr>
+      </w:pPr>
+    </w:p>
+    <w:p>
+      <w:pPr>
+        <w:widowControl/>
+        <w:rPr>
+          <w:rFonts w:ascii="Lucida Console" w:hAnsi="Lucida Console"/>
+          <w:color w:val="24292E"/>
+          <w:shd w:val="clear" w:color="auto" w:fill="FFFFFF"/>
+          <w:lang w:val="en-US"/>
+        </w:rPr>
+      </w:pPr>
+      <w:r>
+        <w:rPr>
+          <w:rFonts w:ascii="Lucida Console" w:hAnsi="Lucida Console"/>
+          <w:color w:val="D73A49"/>
+          <w:lang w:val="en-US"/>
+        </w:rPr>
+        <w:t>CREATE</w:t>
+      </w:r>
+      <w:r>
+        <w:rPr>
+          <w:rFonts w:ascii="Lucida Console" w:hAnsi="Lucida Console"/>
+          <w:color w:val="24292E"/>
+          <w:shd w:val="clear" w:color="auto" w:fill="FFFFFF"/>
+          <w:lang w:val="en-US"/>
+        </w:rPr>
+        <w:t xml:space="preserve"> </w:t>
+      </w:r>
+      <w:r>
+        <w:rPr>
+          <w:rFonts w:ascii="Lucida Console" w:hAnsi="Lucida Console"/>
+          <w:color w:val="D73A49"/>
+          <w:lang w:val="en-US"/>
+        </w:rPr>
+        <w:t>TABLE</w:t>
+      </w:r>
+      <w:r>
+        <w:rPr>
+          <w:rFonts w:ascii="Lucida Console" w:hAnsi="Lucida Console"/>
+          <w:color w:val="24292E"/>
+          <w:shd w:val="clear" w:color="auto" w:fill="FFFFFF"/>
+          <w:lang w:val="en-US"/>
+        </w:rPr>
+        <w:t xml:space="preserve"> </w:t>
+      </w:r>
+      <w:proofErr w:type="spellStart"/>
+      <w:r>
+        <w:rPr>
+          <w:rFonts w:ascii="Lucida Console" w:hAnsi="Lucida Console"/>
+          <w:color w:val="24292E"/>
+          <w:shd w:val="clear" w:color="auto" w:fill="FFFFFF"/>
+          <w:lang w:val="en-US"/>
+        </w:rPr>
+        <w:t>Creature_Events</w:t>
+      </w:r>
+      <w:proofErr w:type="spellEnd"/>
+      <w:r>
+        <w:rPr>
+          <w:rFonts w:ascii="Lucida Console" w:hAnsi="Lucida Console"/>
+          <w:color w:val="24292E"/>
+          <w:shd w:val="clear" w:color="auto" w:fill="FFFFFF"/>
+          <w:lang w:val="en-US"/>
+        </w:rPr>
+        <w:t xml:space="preserve"> (</w:t>
+      </w:r>
+    </w:p>
+    <w:p>
+      <w:pPr>
+        <w:widowControl/>
+        <w:rPr>
+          <w:rFonts w:ascii="Lucida Console" w:hAnsi="Lucida Console"/>
+          <w:color w:val="24292E"/>
+          <w:shd w:val="clear" w:color="auto" w:fill="FFFFFF"/>
+          <w:lang w:val="en-US"/>
+        </w:rPr>
+      </w:pPr>
+      <w:r>
+        <w:rPr>
+          <w:rFonts w:ascii="Lucida Console" w:hAnsi="Lucida Console"/>
+          <w:color w:val="24292E"/>
+          <w:shd w:val="clear" w:color="auto" w:fill="FFFFFF"/>
+          <w:lang w:val="en-US"/>
+        </w:rPr>
+        <w:t xml:space="preserve">    id SERIAL </w:t>
+      </w:r>
+      <w:r>
+        <w:rPr>
+          <w:rFonts w:ascii="Lucida Console" w:hAnsi="Lucida Console"/>
+          <w:color w:val="D73A49"/>
+          <w:lang w:val="en-US"/>
+        </w:rPr>
+        <w:t>PRIMARY</w:t>
+      </w:r>
+      <w:r>
+        <w:rPr>
+          <w:rFonts w:ascii="Lucida Console" w:hAnsi="Lucida Console"/>
+          <w:color w:val="24292E"/>
+          <w:shd w:val="clear" w:color="auto" w:fill="FFFFFF"/>
+          <w:lang w:val="en-US"/>
+        </w:rPr>
+        <w:t xml:space="preserve"> KEY,</w:t>
+      </w:r>
+    </w:p>
+    <w:p>
+      <w:pPr>
+        <w:widowControl/>
+        <w:rPr>
+          <w:rFonts w:ascii="Lucida Console" w:hAnsi="Lucida Console"/>
+          <w:color w:val="24292E"/>
+          <w:shd w:val="clear" w:color="auto" w:fill="FFFFFF"/>
+          <w:lang w:val="en-US"/>
+        </w:rPr>
+      </w:pPr>
+      <w:r>
+        <w:rPr>
+          <w:rFonts w:ascii="Lucida Console" w:hAnsi="Lucida Console"/>
+          <w:color w:val="24292E"/>
+          <w:shd w:val="clear" w:color="auto" w:fill="FFFFFF"/>
+          <w:lang w:val="en-US"/>
         </w:rPr>
         <w:t xml:space="preserve">    </w:t>
       </w:r>
@@ -5673,8 +5856,9 @@
           <w:rFonts w:ascii="Lucida Console" w:hAnsi="Lucida Console"/>
           <w:color w:val="24292E"/>
           <w:shd w:val="clear" w:color="auto" w:fill="FFFFFF"/>
-        </w:rPr>
-        <w:t>activity</w:t>
+          <w:lang w:val="en-US"/>
+        </w:rPr>
+        <w:t>creature_id</w:t>
       </w:r>
       <w:proofErr w:type="spellEnd"/>
       <w:r>
@@ -5682,8 +5866,43 @@
           <w:rFonts w:ascii="Lucida Console" w:hAnsi="Lucida Console"/>
           <w:color w:val="24292E"/>
           <w:shd w:val="clear" w:color="auto" w:fill="FFFFFF"/>
-        </w:rPr>
-        <w:t xml:space="preserve"> TEXT </w:t>
+          <w:lang w:val="en-US"/>
+        </w:rPr>
+        <w:t xml:space="preserve"> </w:t>
+      </w:r>
+      <w:r>
+        <w:rPr>
+          <w:rFonts w:ascii="Lucida Console" w:hAnsi="Lucida Console"/>
+          <w:color w:val="D73A49"/>
+          <w:lang w:val="en-US"/>
+        </w:rPr>
+        <w:t>INT</w:t>
+      </w:r>
+      <w:r>
+        <w:rPr>
+          <w:rFonts w:ascii="Lucida Console" w:hAnsi="Lucida Console"/>
+          <w:color w:val="24292E"/>
+          <w:shd w:val="clear" w:color="auto" w:fill="FFFFFF"/>
+          <w:lang w:val="en-US"/>
+        </w:rPr>
+        <w:t xml:space="preserve"> </w:t>
+      </w:r>
+      <w:r>
+        <w:rPr>
+          <w:rFonts w:ascii="Lucida Console" w:hAnsi="Lucida Console"/>
+          <w:color w:val="D73A49"/>
+          <w:lang w:val="en-US"/>
+        </w:rPr>
+        <w:t>REFERENCES</w:t>
+      </w:r>
+      <w:r>
+        <w:rPr>
+          <w:rFonts w:ascii="Lucida Console" w:hAnsi="Lucida Console"/>
+          <w:color w:val="24292E"/>
+          <w:shd w:val="clear" w:color="auto" w:fill="FFFFFF"/>
+          <w:lang w:val="en-US"/>
+        </w:rPr>
+        <w:t xml:space="preserve"> Creatures(id),</w:t>
       </w:r>
     </w:p>
     <w:p>
@@ -5693,13 +5912,154 @@
           <w:rFonts w:ascii="Lucida Console" w:hAnsi="Lucida Console"/>
           <w:color w:val="24292E"/>
           <w:shd w:val="clear" w:color="auto" w:fill="FFFFFF"/>
-        </w:rPr>
-      </w:pPr>
-      <w:r>
-        <w:rPr>
-          <w:rFonts w:ascii="Lucida Console" w:hAnsi="Lucida Console"/>
-          <w:color w:val="24292E"/>
-          <w:shd w:val="clear" w:color="auto" w:fill="FFFFFF"/>
+          <w:lang w:val="en-US"/>
+        </w:rPr>
+      </w:pPr>
+      <w:r>
+        <w:rPr>
+          <w:rFonts w:ascii="Lucida Console" w:hAnsi="Lucida Console"/>
+          <w:color w:val="24292E"/>
+          <w:shd w:val="clear" w:color="auto" w:fill="FFFFFF"/>
+          <w:lang w:val="en-US"/>
+        </w:rPr>
+        <w:t xml:space="preserve">    </w:t>
+      </w:r>
+      <w:proofErr w:type="spellStart"/>
+      <w:r>
+        <w:rPr>
+          <w:rFonts w:ascii="Lucida Console" w:hAnsi="Lucida Console"/>
+          <w:color w:val="24292E"/>
+          <w:shd w:val="clear" w:color="auto" w:fill="FFFFFF"/>
+          <w:lang w:val="en-US"/>
+        </w:rPr>
+        <w:t>event_id</w:t>
+      </w:r>
+      <w:proofErr w:type="spellEnd"/>
+      <w:r>
+        <w:rPr>
+          <w:rFonts w:ascii="Lucida Console" w:hAnsi="Lucida Console"/>
+          <w:color w:val="24292E"/>
+          <w:shd w:val="clear" w:color="auto" w:fill="FFFFFF"/>
+          <w:lang w:val="en-US"/>
+        </w:rPr>
+        <w:t xml:space="preserve"> </w:t>
+      </w:r>
+      <w:r>
+        <w:rPr>
+          <w:rFonts w:ascii="Lucida Console" w:hAnsi="Lucida Console"/>
+          <w:color w:val="D73A49"/>
+          <w:lang w:val="en-US"/>
+        </w:rPr>
+        <w:t>INT</w:t>
+      </w:r>
+      <w:r>
+        <w:rPr>
+          <w:rFonts w:ascii="Lucida Console" w:hAnsi="Lucida Console"/>
+          <w:color w:val="24292E"/>
+          <w:shd w:val="clear" w:color="auto" w:fill="FFFFFF"/>
+          <w:lang w:val="en-US"/>
+        </w:rPr>
+        <w:t xml:space="preserve"> </w:t>
+      </w:r>
+      <w:r>
+        <w:rPr>
+          <w:rFonts w:ascii="Lucida Console" w:hAnsi="Lucida Console"/>
+          <w:color w:val="D73A49"/>
+          <w:lang w:val="en-US"/>
+        </w:rPr>
+        <w:t>REFERENCES</w:t>
+      </w:r>
+      <w:r>
+        <w:rPr>
+          <w:rFonts w:ascii="Lucida Console" w:hAnsi="Lucida Console"/>
+          <w:color w:val="24292E"/>
+          <w:shd w:val="clear" w:color="auto" w:fill="FFFFFF"/>
+          <w:lang w:val="en-US"/>
+        </w:rPr>
+        <w:t xml:space="preserve"> Events(id),</w:t>
+      </w:r>
+    </w:p>
+    <w:p>
+      <w:pPr>
+        <w:widowControl/>
+        <w:rPr>
+          <w:rFonts w:ascii="Lucida Console" w:hAnsi="Lucida Console"/>
+          <w:color w:val="24292E"/>
+          <w:shd w:val="clear" w:color="auto" w:fill="FFFFFF"/>
+          <w:lang w:val="en-US"/>
+        </w:rPr>
+      </w:pPr>
+      <w:r>
+        <w:rPr>
+          <w:rFonts w:ascii="Lucida Console" w:hAnsi="Lucida Console"/>
+          <w:color w:val="24292E"/>
+          <w:shd w:val="clear" w:color="auto" w:fill="FFFFFF"/>
+          <w:lang w:val="en-US"/>
+        </w:rPr>
+        <w:t xml:space="preserve">    </w:t>
+      </w:r>
+      <w:r>
+        <w:rPr>
+          <w:rFonts w:ascii="Lucida Console" w:hAnsi="Lucida Console"/>
+          <w:color w:val="24292E"/>
+          <w:shd w:val="clear" w:color="auto" w:fill="FFFFFF"/>
+          <w:lang w:val="en-US"/>
+        </w:rPr>
+        <w:t xml:space="preserve">role </w:t>
+      </w:r>
+      <w:proofErr w:type="gramStart"/>
+      <w:r>
+        <w:rPr>
+          <w:rFonts w:ascii="Lucida Console" w:hAnsi="Lucida Console"/>
+          <w:color w:val="D73A49"/>
+          <w:lang w:val="en-US"/>
+        </w:rPr>
+        <w:t>VARCHAR</w:t>
+      </w:r>
+      <w:r>
+        <w:rPr>
+          <w:rFonts w:ascii="Lucida Console" w:hAnsi="Lucida Console"/>
+          <w:color w:val="24292E"/>
+          <w:shd w:val="clear" w:color="auto" w:fill="FFFFFF"/>
+          <w:lang w:val="en-US"/>
+        </w:rPr>
+        <w:t>(</w:t>
+      </w:r>
+      <w:proofErr w:type="gramEnd"/>
+      <w:r>
+        <w:rPr>
+          <w:rFonts w:ascii="Lucida Console" w:hAnsi="Lucida Console"/>
+          <w:color w:val="005CC5"/>
+          <w:lang w:val="en-US"/>
+        </w:rPr>
+        <w:t>100</w:t>
+      </w:r>
+      <w:r>
+        <w:rPr>
+          <w:rFonts w:ascii="Lucida Console" w:hAnsi="Lucida Console"/>
+          <w:color w:val="24292E"/>
+          <w:shd w:val="clear" w:color="auto" w:fill="FFFFFF"/>
+          <w:lang w:val="en-US"/>
+        </w:rPr>
+        <w:t xml:space="preserve">) </w:t>
+      </w:r>
+    </w:p>
+    <w:p>
+      <w:pPr>
+        <w:widowControl/>
+        <w:rPr>
+          <w:rFonts w:ascii="Lucida Console" w:hAnsi="Lucida Console"/>
+          <w:color w:val="24292E"/>
+          <w:shd w:val="clear" w:color="auto" w:fill="FFFFFF"/>
+          <w:lang w:val="en-US"/>
+        </w:rPr>
+      </w:pPr>
+      <w:r>
+        <w:rPr>
+          <w:rFonts w:ascii="Lucida Console" w:hAnsi="Lucida Console"/>
+          <w:color w:val="24292E"/>
+          <w:shd w:val="clear" w:color="auto" w:fill="FFFFFF"/>
+          <w:lang w:val="en-US"/>
         </w:rPr>
         <w:t>);</w:t>
       </w:r>
@@ -5711,6 +6071,7 @@
           <w:rFonts w:ascii="Lucida Console" w:hAnsi="Lucida Console"/>
           <w:color w:val="24292E"/>
           <w:shd w:val="clear" w:color="auto" w:fill="FFFFFF"/>
+          <w:lang w:val="en-US"/>
         </w:rPr>
       </w:pPr>
     </w:p>
@@ -5766,7 +6127,7 @@
           <w:shd w:val="clear" w:color="auto" w:fill="FFFFFF"/>
           <w:lang w:val="en-US"/>
         </w:rPr>
-        <w:t>Creature_Events</w:t>
+        <w:t>Creature_Reactions</w:t>
       </w:r>
       <w:proofErr w:type="spellEnd"/>
       <w:r>
@@ -5971,6 +6332,7 @@
           <w:rFonts w:ascii="Lucida Console" w:hAnsi="Lucida Console"/>
           <w:color w:val="24292E"/>
           <w:shd w:val="clear" w:color="auto" w:fill="FFFFFF"/>
+          <w:lang w:val="en-US"/>
         </w:rPr>
       </w:pPr>
       <w:r>
@@ -5982,55 +6344,14 @@
         </w:rPr>
         <w:t xml:space="preserve">    </w:t>
       </w:r>
-      <w:proofErr w:type="spellStart"/>
-      <w:r>
-        <w:rPr>
-          <w:rFonts w:ascii="Lucida Console" w:hAnsi="Lucida Console"/>
-          <w:color w:val="24292E"/>
-          <w:shd w:val="clear" w:color="auto" w:fill="FFFFFF"/>
-        </w:rPr>
-        <w:t>role</w:t>
-      </w:r>
-      <w:proofErr w:type="spellEnd"/>
-      <w:r>
-        <w:rPr>
-          <w:rFonts w:ascii="Lucida Console" w:hAnsi="Lucida Console"/>
-          <w:color w:val="24292E"/>
-          <w:shd w:val="clear" w:color="auto" w:fill="FFFFFF"/>
-        </w:rPr>
-        <w:t xml:space="preserve"> </w:t>
-      </w:r>
-      <w:proofErr w:type="gramStart"/>
-      <w:r>
-        <w:rPr>
-          <w:rFonts w:ascii="Lucida Console" w:hAnsi="Lucida Console"/>
-          <w:color w:val="D73A49"/>
-        </w:rPr>
-        <w:t>VARCHAR</w:t>
-      </w:r>
-      <w:r>
-        <w:rPr>
-          <w:rFonts w:ascii="Lucida Console" w:hAnsi="Lucida Console"/>
-          <w:color w:val="24292E"/>
-          <w:shd w:val="clear" w:color="auto" w:fill="FFFFFF"/>
-        </w:rPr>
-        <w:t>(</w:t>
-      </w:r>
-      <w:proofErr w:type="gramEnd"/>
-      <w:r>
-        <w:rPr>
-          <w:rFonts w:ascii="Lucida Console" w:hAnsi="Lucida Console"/>
-          <w:color w:val="005CC5"/>
-        </w:rPr>
-        <w:t>100</w:t>
-      </w:r>
-      <w:r>
-        <w:rPr>
-          <w:rFonts w:ascii="Lucida Console" w:hAnsi="Lucida Console"/>
-          <w:color w:val="24292E"/>
-          <w:shd w:val="clear" w:color="auto" w:fill="FFFFFF"/>
-        </w:rPr>
-        <w:t xml:space="preserve">) </w:t>
+      <w:r>
+        <w:rPr>
+          <w:rFonts w:ascii="Lucida Console" w:hAnsi="Lucida Console"/>
+          <w:color w:val="24292E"/>
+          <w:shd w:val="clear" w:color="auto" w:fill="FFFFFF"/>
+          <w:lang w:val="en-US"/>
+        </w:rPr>
+        <w:t xml:space="preserve">reaction TEXT </w:t>
       </w:r>
     </w:p>
     <w:p>
@@ -6040,13 +6361,15 @@
           <w:rFonts w:ascii="Lucida Console" w:hAnsi="Lucida Console"/>
           <w:color w:val="24292E"/>
           <w:shd w:val="clear" w:color="auto" w:fill="FFFFFF"/>
-        </w:rPr>
-      </w:pPr>
-      <w:r>
-        <w:rPr>
-          <w:rFonts w:ascii="Lucida Console" w:hAnsi="Lucida Console"/>
-          <w:color w:val="24292E"/>
-          <w:shd w:val="clear" w:color="auto" w:fill="FFFFFF"/>
+          <w:lang w:val="en-US"/>
+        </w:rPr>
+      </w:pPr>
+      <w:r>
+        <w:rPr>
+          <w:rFonts w:ascii="Lucida Console" w:hAnsi="Lucida Console"/>
+          <w:color w:val="24292E"/>
+          <w:shd w:val="clear" w:color="auto" w:fill="FFFFFF"/>
+          <w:lang w:val="en-US"/>
         </w:rPr>
         <w:t>);</w:t>
       </w:r>
@@ -6058,321 +6381,7 @@
           <w:rFonts w:ascii="Lucida Console" w:hAnsi="Lucida Console"/>
           <w:color w:val="24292E"/>
           <w:shd w:val="clear" w:color="auto" w:fill="FFFFFF"/>
-        </w:rPr>
-      </w:pPr>
-    </w:p>
-    <w:p>
-      <w:pPr>
-        <w:widowControl/>
-        <w:rPr>
-          <w:rFonts w:ascii="Lucida Console" w:hAnsi="Lucida Console"/>
-          <w:color w:val="24292E"/>
-          <w:shd w:val="clear" w:color="auto" w:fill="FFFFFF"/>
-          <w:lang w:val="en-US"/>
-        </w:rPr>
-      </w:pPr>
-      <w:r>
-        <w:rPr>
-          <w:rFonts w:ascii="Lucida Console" w:hAnsi="Lucida Console"/>
-          <w:color w:val="D73A49"/>
-          <w:lang w:val="en-US"/>
-        </w:rPr>
-        <w:t>CREATE</w:t>
-      </w:r>
-      <w:r>
-        <w:rPr>
-          <w:rFonts w:ascii="Lucida Console" w:hAnsi="Lucida Console"/>
-          <w:color w:val="24292E"/>
-          <w:shd w:val="clear" w:color="auto" w:fill="FFFFFF"/>
-          <w:lang w:val="en-US"/>
-        </w:rPr>
-        <w:t xml:space="preserve"> </w:t>
-      </w:r>
-      <w:r>
-        <w:rPr>
-          <w:rFonts w:ascii="Lucida Console" w:hAnsi="Lucida Console"/>
-          <w:color w:val="D73A49"/>
-          <w:lang w:val="en-US"/>
-        </w:rPr>
-        <w:t>TABLE</w:t>
-      </w:r>
-      <w:r>
-        <w:rPr>
-          <w:rFonts w:ascii="Lucida Console" w:hAnsi="Lucida Console"/>
-          <w:color w:val="24292E"/>
-          <w:shd w:val="clear" w:color="auto" w:fill="FFFFFF"/>
-          <w:lang w:val="en-US"/>
-        </w:rPr>
-        <w:t xml:space="preserve"> </w:t>
-      </w:r>
-      <w:proofErr w:type="spellStart"/>
-      <w:r>
-        <w:rPr>
-          <w:rFonts w:ascii="Lucida Console" w:hAnsi="Lucida Console"/>
-          <w:color w:val="24292E"/>
-          <w:shd w:val="clear" w:color="auto" w:fill="FFFFFF"/>
-          <w:lang w:val="en-US"/>
-        </w:rPr>
-        <w:t>Creature_Reactions</w:t>
-      </w:r>
-      <w:proofErr w:type="spellEnd"/>
-      <w:r>
-        <w:rPr>
-          <w:rFonts w:ascii="Lucida Console" w:hAnsi="Lucida Console"/>
-          <w:color w:val="24292E"/>
-          <w:shd w:val="clear" w:color="auto" w:fill="FFFFFF"/>
-          <w:lang w:val="en-US"/>
-        </w:rPr>
-        <w:t xml:space="preserve"> (</w:t>
-      </w:r>
-    </w:p>
-    <w:p>
-      <w:pPr>
-        <w:widowControl/>
-        <w:rPr>
-          <w:rFonts w:ascii="Lucida Console" w:hAnsi="Lucida Console"/>
-          <w:color w:val="24292E"/>
-          <w:shd w:val="clear" w:color="auto" w:fill="FFFFFF"/>
-          <w:lang w:val="en-US"/>
-        </w:rPr>
-      </w:pPr>
-      <w:r>
-        <w:rPr>
-          <w:rFonts w:ascii="Lucida Console" w:hAnsi="Lucida Console"/>
-          <w:color w:val="24292E"/>
-          <w:shd w:val="clear" w:color="auto" w:fill="FFFFFF"/>
-          <w:lang w:val="en-US"/>
-        </w:rPr>
-        <w:t xml:space="preserve">    id SERIAL </w:t>
-      </w:r>
-      <w:r>
-        <w:rPr>
-          <w:rFonts w:ascii="Lucida Console" w:hAnsi="Lucida Console"/>
-          <w:color w:val="D73A49"/>
-          <w:lang w:val="en-US"/>
-        </w:rPr>
-        <w:t>PRIMARY</w:t>
-      </w:r>
-      <w:r>
-        <w:rPr>
-          <w:rFonts w:ascii="Lucida Console" w:hAnsi="Lucida Console"/>
-          <w:color w:val="24292E"/>
-          <w:shd w:val="clear" w:color="auto" w:fill="FFFFFF"/>
-          <w:lang w:val="en-US"/>
-        </w:rPr>
-        <w:t xml:space="preserve"> KEY,</w:t>
-      </w:r>
-    </w:p>
-    <w:p>
-      <w:pPr>
-        <w:widowControl/>
-        <w:rPr>
-          <w:rFonts w:ascii="Lucida Console" w:hAnsi="Lucida Console"/>
-          <w:color w:val="24292E"/>
-          <w:shd w:val="clear" w:color="auto" w:fill="FFFFFF"/>
-          <w:lang w:val="en-US"/>
-        </w:rPr>
-      </w:pPr>
-      <w:r>
-        <w:rPr>
-          <w:rFonts w:ascii="Lucida Console" w:hAnsi="Lucida Console"/>
-          <w:color w:val="24292E"/>
-          <w:shd w:val="clear" w:color="auto" w:fill="FFFFFF"/>
-          <w:lang w:val="en-US"/>
-        </w:rPr>
-        <w:t xml:space="preserve">    </w:t>
-      </w:r>
-      <w:proofErr w:type="spellStart"/>
-      <w:r>
-        <w:rPr>
-          <w:rFonts w:ascii="Lucida Console" w:hAnsi="Lucida Console"/>
-          <w:color w:val="24292E"/>
-          <w:shd w:val="clear" w:color="auto" w:fill="FFFFFF"/>
-          <w:lang w:val="en-US"/>
-        </w:rPr>
-        <w:t>creature_id</w:t>
-      </w:r>
-      <w:proofErr w:type="spellEnd"/>
-      <w:r>
-        <w:rPr>
-          <w:rFonts w:ascii="Lucida Console" w:hAnsi="Lucida Console"/>
-          <w:color w:val="24292E"/>
-          <w:shd w:val="clear" w:color="auto" w:fill="FFFFFF"/>
-          <w:lang w:val="en-US"/>
-        </w:rPr>
-        <w:t xml:space="preserve"> </w:t>
-      </w:r>
-      <w:r>
-        <w:rPr>
-          <w:rFonts w:ascii="Lucida Console" w:hAnsi="Lucida Console"/>
-          <w:color w:val="D73A49"/>
-          <w:lang w:val="en-US"/>
-        </w:rPr>
-        <w:t>INT</w:t>
-      </w:r>
-      <w:r>
-        <w:rPr>
-          <w:rFonts w:ascii="Lucida Console" w:hAnsi="Lucida Console"/>
-          <w:color w:val="24292E"/>
-          <w:shd w:val="clear" w:color="auto" w:fill="FFFFFF"/>
-          <w:lang w:val="en-US"/>
-        </w:rPr>
-        <w:t xml:space="preserve"> </w:t>
-      </w:r>
-      <w:r>
-        <w:rPr>
-          <w:rFonts w:ascii="Lucida Console" w:hAnsi="Lucida Console"/>
-          <w:color w:val="D73A49"/>
-          <w:lang w:val="en-US"/>
-        </w:rPr>
-        <w:t>REFERENCES</w:t>
-      </w:r>
-      <w:r>
-        <w:rPr>
-          <w:rFonts w:ascii="Lucida Console" w:hAnsi="Lucida Console"/>
-          <w:color w:val="24292E"/>
-          <w:shd w:val="clear" w:color="auto" w:fill="FFFFFF"/>
-          <w:lang w:val="en-US"/>
-        </w:rPr>
-        <w:t xml:space="preserve"> Creatures(id),</w:t>
-      </w:r>
-    </w:p>
-    <w:p>
-      <w:pPr>
-        <w:widowControl/>
-        <w:rPr>
-          <w:rFonts w:ascii="Lucida Console" w:hAnsi="Lucida Console"/>
-          <w:color w:val="24292E"/>
-          <w:shd w:val="clear" w:color="auto" w:fill="FFFFFF"/>
-          <w:lang w:val="en-US"/>
-        </w:rPr>
-      </w:pPr>
-      <w:r>
-        <w:rPr>
-          <w:rFonts w:ascii="Lucida Console" w:hAnsi="Lucida Console"/>
-          <w:color w:val="24292E"/>
-          <w:shd w:val="clear" w:color="auto" w:fill="FFFFFF"/>
-          <w:lang w:val="en-US"/>
-        </w:rPr>
-        <w:t xml:space="preserve">    </w:t>
-      </w:r>
-      <w:proofErr w:type="spellStart"/>
-      <w:r>
-        <w:rPr>
-          <w:rFonts w:ascii="Lucida Console" w:hAnsi="Lucida Console"/>
-          <w:color w:val="24292E"/>
-          <w:shd w:val="clear" w:color="auto" w:fill="FFFFFF"/>
-          <w:lang w:val="en-US"/>
-        </w:rPr>
-        <w:t>event_id</w:t>
-      </w:r>
-      <w:proofErr w:type="spellEnd"/>
-      <w:r>
-        <w:rPr>
-          <w:rFonts w:ascii="Lucida Console" w:hAnsi="Lucida Console"/>
-          <w:color w:val="24292E"/>
-          <w:shd w:val="clear" w:color="auto" w:fill="FFFFFF"/>
-          <w:lang w:val="en-US"/>
-        </w:rPr>
-        <w:t xml:space="preserve"> </w:t>
-      </w:r>
-      <w:r>
-        <w:rPr>
-          <w:rFonts w:ascii="Lucida Console" w:hAnsi="Lucida Console"/>
-          <w:color w:val="D73A49"/>
-          <w:lang w:val="en-US"/>
-        </w:rPr>
-        <w:t>INT</w:t>
-      </w:r>
-      <w:r>
-        <w:rPr>
-          <w:rFonts w:ascii="Lucida Console" w:hAnsi="Lucida Console"/>
-          <w:color w:val="24292E"/>
-          <w:shd w:val="clear" w:color="auto" w:fill="FFFFFF"/>
-          <w:lang w:val="en-US"/>
-        </w:rPr>
-        <w:t xml:space="preserve"> </w:t>
-      </w:r>
-      <w:r>
-        <w:rPr>
-          <w:rFonts w:ascii="Lucida Console" w:hAnsi="Lucida Console"/>
-          <w:color w:val="D73A49"/>
-          <w:lang w:val="en-US"/>
-        </w:rPr>
-        <w:t>REFERENCES</w:t>
-      </w:r>
-      <w:r>
-        <w:rPr>
-          <w:rFonts w:ascii="Lucida Console" w:hAnsi="Lucida Console"/>
-          <w:color w:val="24292E"/>
-          <w:shd w:val="clear" w:color="auto" w:fill="FFFFFF"/>
-          <w:lang w:val="en-US"/>
-        </w:rPr>
-        <w:t xml:space="preserve"> Events(id),</w:t>
-      </w:r>
-    </w:p>
-    <w:p>
-      <w:pPr>
-        <w:widowControl/>
-        <w:rPr>
-          <w:rFonts w:ascii="Lucida Console" w:hAnsi="Lucida Console"/>
-          <w:color w:val="24292E"/>
-          <w:shd w:val="clear" w:color="auto" w:fill="FFFFFF"/>
-        </w:rPr>
-      </w:pPr>
-      <w:r>
-        <w:rPr>
-          <w:rFonts w:ascii="Lucida Console" w:hAnsi="Lucida Console"/>
-          <w:color w:val="24292E"/>
-          <w:shd w:val="clear" w:color="auto" w:fill="FFFFFF"/>
-          <w:lang w:val="en-US"/>
-        </w:rPr>
-        <w:t xml:space="preserve">    </w:t>
-      </w:r>
-      <w:proofErr w:type="spellStart"/>
-      <w:r>
-        <w:rPr>
-          <w:rFonts w:ascii="Lucida Console" w:hAnsi="Lucida Console"/>
-          <w:color w:val="24292E"/>
-          <w:shd w:val="clear" w:color="auto" w:fill="FFFFFF"/>
-        </w:rPr>
-        <w:t>reaction</w:t>
-      </w:r>
-      <w:proofErr w:type="spellEnd"/>
-      <w:r>
-        <w:rPr>
-          <w:rFonts w:ascii="Lucida Console" w:hAnsi="Lucida Console"/>
-          <w:color w:val="24292E"/>
-          <w:shd w:val="clear" w:color="auto" w:fill="FFFFFF"/>
-        </w:rPr>
-        <w:t xml:space="preserve"> TEXT </w:t>
-      </w:r>
-    </w:p>
-    <w:p>
-      <w:pPr>
-        <w:widowControl/>
-        <w:rPr>
-          <w:rFonts w:ascii="Lucida Console" w:hAnsi="Lucida Console"/>
-          <w:color w:val="24292E"/>
-          <w:shd w:val="clear" w:color="auto" w:fill="FFFFFF"/>
-        </w:rPr>
-      </w:pPr>
-      <w:r>
-        <w:rPr>
-          <w:rFonts w:ascii="Lucida Console" w:hAnsi="Lucida Console"/>
-          <w:color w:val="24292E"/>
-          <w:shd w:val="clear" w:color="auto" w:fill="FFFFFF"/>
-        </w:rPr>
-        <w:t>);</w:t>
-      </w:r>
-    </w:p>
-    <w:p>
-      <w:pPr>
-        <w:widowControl/>
-        <w:rPr>
-          <w:rFonts w:ascii="Lucida Console" w:hAnsi="Lucida Console"/>
-          <w:color w:val="24292E"/>
-          <w:shd w:val="clear" w:color="auto" w:fill="FFFFFF"/>
+          <w:lang w:val="en-US"/>
         </w:rPr>
       </w:pPr>
     </w:p>
@@ -8579,6 +8588,7 @@
   <w:style w:type="character" w:default="1" w:styleId="a0">
     <w:name w:val="Default Paragraph Font"/>
     <w:uiPriority w:val="1"/>
+    <w:semiHidden/>
     <w:unhideWhenUsed/>
   </w:style>
   <w:style w:type="table" w:default="1" w:styleId="a1">

</xml_diff>